<commit_message>
pages connected with backend
</commit_message>
<xml_diff>
--- a/APIs_VirtualClassroom.docx
+++ b/APIs_VirtualClassroom.docx
@@ -318,8 +318,6 @@
       </w:tr>
       <w:tr>
         <w:trPr>
-          <w:gridAfter w:val="1"/>
-          <w:wAfter w:w="2552" w:type="dxa"/>
           <w:trHeight w:val="58"/>
         </w:trPr>
         <w:tc>
@@ -342,12 +340,14 @@
             </w:r>
           </w:p>
         </w:tc>
-      </w:tr>
-      <w:tr>
-        <w:trPr>
-          <w:gridAfter w:val="1"/>
-          <w:wAfter w:w="2552" w:type="dxa"/>
-        </w:trPr>
+        <w:tc>
+          <w:tcPr>
+            <w:tcW w:w="2552" w:type="dxa"/>
+          </w:tcPr>
+          <w:p/>
+        </w:tc>
+      </w:tr>
+      <w:tr>
         <w:tc>
           <w:tcPr>
             <w:tcW w:w="3397" w:type="dxa"/>
@@ -368,12 +368,14 @@
             </w:r>
           </w:p>
         </w:tc>
-      </w:tr>
-      <w:tr>
-        <w:trPr>
-          <w:gridAfter w:val="1"/>
-          <w:wAfter w:w="2552" w:type="dxa"/>
-        </w:trPr>
+        <w:tc>
+          <w:tcPr>
+            <w:tcW w:w="2552" w:type="dxa"/>
+          </w:tcPr>
+          <w:p/>
+        </w:tc>
+      </w:tr>
+      <w:tr>
         <w:tc>
           <w:tcPr>
             <w:tcW w:w="3397" w:type="dxa"/>
@@ -394,12 +396,14 @@
             </w:r>
           </w:p>
         </w:tc>
-      </w:tr>
-      <w:tr>
-        <w:trPr>
-          <w:gridAfter w:val="1"/>
-          <w:wAfter w:w="2552" w:type="dxa"/>
-        </w:trPr>
+        <w:tc>
+          <w:tcPr>
+            <w:tcW w:w="2552" w:type="dxa"/>
+          </w:tcPr>
+          <w:p/>
+        </w:tc>
+      </w:tr>
+      <w:tr>
         <w:tc>
           <w:tcPr>
             <w:tcW w:w="3397" w:type="dxa"/>
@@ -425,12 +429,14 @@
             </w:r>
           </w:p>
         </w:tc>
-      </w:tr>
-      <w:tr>
-        <w:trPr>
-          <w:gridAfter w:val="1"/>
-          <w:wAfter w:w="2552" w:type="dxa"/>
-        </w:trPr>
+        <w:tc>
+          <w:tcPr>
+            <w:tcW w:w="2552" w:type="dxa"/>
+          </w:tcPr>
+          <w:p/>
+        </w:tc>
+      </w:tr>
+      <w:tr>
         <w:tc>
           <w:tcPr>
             <w:tcW w:w="3397" w:type="dxa"/>
@@ -453,18 +459,20 @@
             </w:r>
           </w:p>
         </w:tc>
-      </w:tr>
-      <w:tr>
-        <w:trPr>
-          <w:gridAfter w:val="1"/>
-          <w:wAfter w:w="2552" w:type="dxa"/>
-        </w:trPr>
-        <w:tc>
-          <w:tcPr>
-            <w:tcW w:w="3397" w:type="dxa"/>
+        <w:tc>
+          <w:tcPr>
+            <w:tcW w:w="2552" w:type="dxa"/>
           </w:tcPr>
           <w:p/>
         </w:tc>
+      </w:tr>
+      <w:tr>
+        <w:tc>
+          <w:tcPr>
+            <w:tcW w:w="3397" w:type="dxa"/>
+          </w:tcPr>
+          <w:p/>
+        </w:tc>
         <w:tc>
           <w:tcPr>
             <w:tcW w:w="2977" w:type="dxa"/>
@@ -483,18 +491,20 @@
             </w:r>
           </w:p>
         </w:tc>
-      </w:tr>
-      <w:tr>
-        <w:trPr>
-          <w:gridAfter w:val="1"/>
-          <w:wAfter w:w="2552" w:type="dxa"/>
-        </w:trPr>
-        <w:tc>
-          <w:tcPr>
-            <w:tcW w:w="3397" w:type="dxa"/>
+        <w:tc>
+          <w:tcPr>
+            <w:tcW w:w="2552" w:type="dxa"/>
           </w:tcPr>
           <w:p/>
         </w:tc>
+      </w:tr>
+      <w:tr>
+        <w:tc>
+          <w:tcPr>
+            <w:tcW w:w="3397" w:type="dxa"/>
+          </w:tcPr>
+          <w:p/>
+        </w:tc>
         <w:tc>
           <w:tcPr>
             <w:tcW w:w="2977" w:type="dxa"/>
@@ -504,6 +514,12 @@
               <w:t>Create/Delete/Update/View Quiz</w:t>
             </w:r>
           </w:p>
+        </w:tc>
+        <w:tc>
+          <w:tcPr>
+            <w:tcW w:w="2552" w:type="dxa"/>
+          </w:tcPr>
+          <w:p/>
         </w:tc>
       </w:tr>
     </w:tbl>

</xml_diff>